<commit_message>
Updating User Stories document
</commit_message>
<xml_diff>
--- a/project_documentation/WebDevProject1_UserStories.docx
+++ b/project_documentation/WebDevProject1_UserStories.docx
@@ -1220,167 +1220,16 @@
           <w:vertAlign w:val="baseline"/>
           <w:rtl w:val="0"/>
         </w:rPr>
-        <w:t xml:space="preserve">As a training supervisor, I would like to be able to share recent training documents like company policies and training videos for employees to be able to access online.</w:t>
-      </w:r>
-    </w:p>
-    <w:p>
-      <w:pPr>
-        <w:keepNext w:val="0"/>
-        <w:keepLines w:val="0"/>
-        <w:widowControl w:val="1"/>
-        <w:pBdr>
-          <w:top w:space="0" w:sz="0" w:val="nil"/>
-          <w:left w:space="0" w:sz="0" w:val="nil"/>
-          <w:bottom w:space="0" w:sz="0" w:val="nil"/>
-          <w:right w:space="0" w:sz="0" w:val="nil"/>
-          <w:between w:space="0" w:sz="0" w:val="nil"/>
-        </w:pBdr>
-        <w:shd w:fill="auto" w:val="clear"/>
-        <w:spacing w:after="0" w:before="0" w:line="240" w:lineRule="auto"/>
-        <w:ind w:left="0" w:right="0" w:firstLine="0"/>
-        <w:jc w:val="left"/>
-        <w:rPr>
-          <w:rFonts w:ascii="Calibri" w:cs="Calibri" w:eastAsia="Calibri" w:hAnsi="Calibri"/>
-          <w:b w:val="1"/>
-          <w:i w:val="0"/>
-          <w:smallCaps w:val="0"/>
-          <w:strike w:val="0"/>
-          <w:color w:val="000000"/>
-          <w:sz w:val="24"/>
-          <w:szCs w:val="24"/>
-          <w:u w:val="none"/>
-          <w:shd w:fill="auto" w:val="clear"/>
-          <w:vertAlign w:val="baseline"/>
-        </w:rPr>
-      </w:pPr>
-      <w:r>
-        <w:rPr>
-          <w:rtl w:val="0"/>
-        </w:rPr>
-      </w:r>
-    </w:p>
-    <w:p>
-      <w:pPr>
-        <w:keepNext w:val="0"/>
-        <w:keepLines w:val="0"/>
-        <w:widowControl w:val="1"/>
-        <w:pBdr>
-          <w:top w:space="0" w:sz="0" w:val="nil"/>
-          <w:left w:space="0" w:sz="0" w:val="nil"/>
-          <w:bottom w:space="0" w:sz="0" w:val="nil"/>
-          <w:right w:space="0" w:sz="0" w:val="nil"/>
-          <w:between w:space="0" w:sz="0" w:val="nil"/>
-        </w:pBdr>
-        <w:shd w:fill="auto" w:val="clear"/>
-        <w:spacing w:after="0" w:before="0" w:line="240" w:lineRule="auto"/>
-        <w:ind w:left="0" w:right="0" w:firstLine="0"/>
-        <w:jc w:val="left"/>
-        <w:rPr>
-          <w:rFonts w:ascii="Calibri" w:cs="Calibri" w:eastAsia="Calibri" w:hAnsi="Calibri"/>
-          <w:b w:val="1"/>
-          <w:i w:val="0"/>
-          <w:smallCaps w:val="0"/>
-          <w:strike w:val="0"/>
-          <w:color w:val="000000"/>
-          <w:sz w:val="24"/>
-          <w:szCs w:val="24"/>
-          <w:u w:val="none"/>
-          <w:shd w:fill="auto" w:val="clear"/>
-          <w:vertAlign w:val="baseline"/>
-        </w:rPr>
-      </w:pPr>
-      <w:r>
-        <w:rPr>
-          <w:rtl w:val="0"/>
-        </w:rPr>
-      </w:r>
-    </w:p>
-    <w:p>
-      <w:pPr>
-        <w:keepNext w:val="0"/>
-        <w:keepLines w:val="0"/>
-        <w:widowControl w:val="1"/>
-        <w:pBdr>
-          <w:top w:space="0" w:sz="0" w:val="nil"/>
-          <w:left w:space="0" w:sz="0" w:val="nil"/>
-          <w:bottom w:space="0" w:sz="0" w:val="nil"/>
-          <w:right w:space="0" w:sz="0" w:val="nil"/>
-          <w:between w:space="0" w:sz="0" w:val="nil"/>
-        </w:pBdr>
-        <w:shd w:fill="auto" w:val="clear"/>
-        <w:spacing w:after="0" w:before="0" w:line="240" w:lineRule="auto"/>
-        <w:ind w:left="0" w:right="0" w:firstLine="0"/>
-        <w:jc w:val="left"/>
-        <w:rPr>
-          <w:b w:val="1"/>
-          <w:sz w:val="24"/>
-          <w:szCs w:val="24"/>
-        </w:rPr>
-      </w:pPr>
-      <w:r>
-        <w:rPr>
-          <w:rtl w:val="0"/>
-        </w:rPr>
-      </w:r>
-    </w:p>
-    <w:p>
-      <w:pPr>
-        <w:keepNext w:val="0"/>
-        <w:keepLines w:val="0"/>
-        <w:widowControl w:val="1"/>
-        <w:pBdr>
-          <w:top w:space="0" w:sz="0" w:val="nil"/>
-          <w:left w:space="0" w:sz="0" w:val="nil"/>
-          <w:bottom w:space="0" w:sz="0" w:val="nil"/>
-          <w:right w:space="0" w:sz="0" w:val="nil"/>
-          <w:between w:space="0" w:sz="0" w:val="nil"/>
-        </w:pBdr>
-        <w:shd w:fill="auto" w:val="clear"/>
-        <w:spacing w:after="0" w:before="0" w:line="240" w:lineRule="auto"/>
-        <w:ind w:left="0" w:right="0" w:firstLine="0"/>
-        <w:jc w:val="left"/>
-        <w:rPr>
-          <w:b w:val="1"/>
-          <w:sz w:val="24"/>
-          <w:szCs w:val="24"/>
-        </w:rPr>
-      </w:pPr>
-      <w:r>
-        <w:rPr>
-          <w:rtl w:val="0"/>
-        </w:rPr>
-      </w:r>
-    </w:p>
-    <w:p>
-      <w:pPr>
-        <w:keepNext w:val="0"/>
-        <w:keepLines w:val="0"/>
-        <w:widowControl w:val="1"/>
-        <w:pBdr>
-          <w:top w:space="0" w:sz="0" w:val="nil"/>
-          <w:left w:space="0" w:sz="0" w:val="nil"/>
-          <w:bottom w:space="0" w:sz="0" w:val="nil"/>
-          <w:right w:space="0" w:sz="0" w:val="nil"/>
-          <w:between w:space="0" w:sz="0" w:val="nil"/>
-        </w:pBdr>
-        <w:shd w:fill="auto" w:val="clear"/>
-        <w:spacing w:after="0" w:before="0" w:line="240" w:lineRule="auto"/>
-        <w:ind w:left="0" w:right="0" w:firstLine="0"/>
-        <w:jc w:val="left"/>
-        <w:rPr>
-          <w:rFonts w:ascii="Calibri" w:cs="Calibri" w:eastAsia="Calibri" w:hAnsi="Calibri"/>
-          <w:b w:val="0"/>
-          <w:i w:val="0"/>
-          <w:smallCaps w:val="0"/>
-          <w:strike w:val="0"/>
-          <w:color w:val="000000"/>
-          <w:sz w:val="24"/>
-          <w:szCs w:val="24"/>
-          <w:u w:val="none"/>
-          <w:shd w:fill="auto" w:val="clear"/>
-          <w:vertAlign w:val="baseline"/>
-        </w:rPr>
-      </w:pPr>
+        <w:t xml:space="preserve">As a training supervisor, I would like to be able to share recent training documents like company policies and training videos for employees to be able to access online</w:t>
+      </w:r>
+      <w:r>
+        <w:rPr>
+          <w:sz w:val="24"/>
+          <w:szCs w:val="24"/>
+          <w:rtl w:val="0"/>
+        </w:rPr>
+        <w:t xml:space="preserve">.</w:t>
+      </w:r>
       <w:r>
         <w:rPr>
           <w:rtl w:val="0"/>

</xml_diff>